<commit_message>
This is the readme.txt file.
This is the readme.txt file for Demo 1.
</commit_message>
<xml_diff>
--- a/Read_Me.docx
+++ b/Read_Me.docx
@@ -18,7 +18,7 @@
       <w:r>
         <w:t xml:space="preserve">: </w:t>
       </w:r>
-      <w:hyperlink r:id="rId4" w:history="1">
+      <w:hyperlink r:id="rId5" w:history="1">
         <w:r>
           <w:rPr>
             <w:rStyle w:val="Hyperlink"/>
@@ -29,95 +29,222 @@
     </w:p>
     <w:p/>
     <w:p>
+      <w:pPr>
+        <w:pStyle w:val="ListParagraph"/>
+        <w:numPr>
+          <w:ilvl w:val="0"/>
+          <w:numId w:val="2"/>
+        </w:numPr>
+      </w:pPr>
       <w:r>
         <w:t>The first thing you want to do is copy the above link.</w:t>
       </w:r>
     </w:p>
+    <w:p>
+      <w:pPr>
+        <w:pStyle w:val="ListParagraph"/>
+        <w:numPr>
+          <w:ilvl w:val="0"/>
+          <w:numId w:val="2"/>
+        </w:numPr>
+      </w:pPr>
+      <w:r>
+        <w:t>P</w:t>
+      </w:r>
+      <w:r>
+        <w:t xml:space="preserve">roceed to </w:t>
+      </w:r>
+      <w:r>
+        <w:t>open</w:t>
+      </w:r>
+      <w:r>
+        <w:t xml:space="preserve"> eclipse into a</w:t>
+      </w:r>
+      <w:r>
+        <w:t xml:space="preserve"> setup eclipse workspace. </w:t>
+      </w:r>
+    </w:p>
+    <w:p>
+      <w:pPr>
+        <w:pStyle w:val="ListParagraph"/>
+        <w:numPr>
+          <w:ilvl w:val="0"/>
+          <w:numId w:val="2"/>
+        </w:numPr>
+      </w:pPr>
+      <w:r>
+        <w:t>Go into your “Pack</w:t>
+      </w:r>
+      <w:r>
+        <w:t>age Explorer</w:t>
+      </w:r>
+      <w:r>
+        <w:t>”</w:t>
+      </w:r>
+      <w:r>
+        <w:t xml:space="preserve"> and right-click anywhere in the white region.</w:t>
+      </w:r>
+    </w:p>
+    <w:p>
+      <w:pPr>
+        <w:pStyle w:val="ListParagraph"/>
+        <w:numPr>
+          <w:ilvl w:val="0"/>
+          <w:numId w:val="2"/>
+        </w:numPr>
+      </w:pPr>
+      <w:r>
+        <w:t>Click “</w:t>
+      </w:r>
+      <w:r>
+        <w:t>I</w:t>
+      </w:r>
+      <w:r>
+        <w:t>mport</w:t>
+      </w:r>
+      <w:r>
+        <w:t>…</w:t>
+      </w:r>
+      <w:r>
+        <w:t>” into the right-click menu.</w:t>
+      </w:r>
+      <w:r>
+        <w:t xml:space="preserve"> </w:t>
+      </w:r>
+    </w:p>
+    <w:p>
+      <w:pPr>
+        <w:pStyle w:val="ListParagraph"/>
+        <w:numPr>
+          <w:ilvl w:val="0"/>
+          <w:numId w:val="2"/>
+        </w:numPr>
+      </w:pPr>
+      <w:r>
+        <w:t xml:space="preserve">Scroll down to </w:t>
+      </w:r>
+      <w:r>
+        <w:t xml:space="preserve">the “Git” Folder and open it. </w:t>
+      </w:r>
+    </w:p>
+    <w:p>
+      <w:pPr>
+        <w:pStyle w:val="ListParagraph"/>
+        <w:numPr>
+          <w:ilvl w:val="0"/>
+          <w:numId w:val="2"/>
+        </w:numPr>
+      </w:pPr>
+      <w:r>
+        <w:t>Click “Projects from Git”, and then “Next”.</w:t>
+      </w:r>
+      <w:r>
+        <w:t xml:space="preserve"> </w:t>
+      </w:r>
+    </w:p>
+    <w:p>
+      <w:pPr>
+        <w:pStyle w:val="ListParagraph"/>
+        <w:numPr>
+          <w:ilvl w:val="0"/>
+          <w:numId w:val="2"/>
+        </w:numPr>
+      </w:pPr>
+      <w:r>
+        <w:t>Now click “Clone URI” and then “Next”</w:t>
+      </w:r>
+      <w:r>
+        <w:t xml:space="preserve">. </w:t>
+      </w:r>
+    </w:p>
+    <w:p>
+      <w:pPr>
+        <w:pStyle w:val="ListParagraph"/>
+        <w:numPr>
+          <w:ilvl w:val="0"/>
+          <w:numId w:val="2"/>
+        </w:numPr>
+      </w:pPr>
+      <w:r>
+        <w:t>Click “Next” 2 more times.</w:t>
+      </w:r>
+      <w:r>
+        <w:t xml:space="preserve"> </w:t>
+      </w:r>
+    </w:p>
+    <w:p>
+      <w:pPr>
+        <w:pStyle w:val="ListParagraph"/>
+        <w:numPr>
+          <w:ilvl w:val="0"/>
+          <w:numId w:val="2"/>
+        </w:numPr>
+      </w:pPr>
+      <w:r>
+        <w:t>You should now be on the window titled “Local Destination”</w:t>
+      </w:r>
+      <w:r>
+        <w:t xml:space="preserve">, </w:t>
+      </w:r>
+    </w:p>
+    <w:p>
+      <w:pPr>
+        <w:pStyle w:val="ListParagraph"/>
+        <w:numPr>
+          <w:ilvl w:val="0"/>
+          <w:numId w:val="2"/>
+        </w:numPr>
+      </w:pPr>
+      <w:r>
+        <w:t>Click “Browse” to navigate to where you would like the files stored on your disk.</w:t>
+      </w:r>
+    </w:p>
+    <w:p>
+      <w:pPr>
+        <w:pStyle w:val="ListParagraph"/>
+        <w:numPr>
+          <w:ilvl w:val="0"/>
+          <w:numId w:val="2"/>
+        </w:numPr>
+      </w:pPr>
+      <w:r>
+        <w:t>Now Click “Import as general project”</w:t>
+      </w:r>
+      <w:r>
+        <w:t>, give the project a name and then click “Finish”</w:t>
+      </w:r>
+    </w:p>
     <w:p/>
     <w:p>
       <w:r>
-        <w:t>Then, proceed to open up eclipse into a</w:t>
-      </w:r>
-      <w:r>
-        <w:t xml:space="preserve"> setup eclipse workspace. Go into your “Pack</w:t>
-      </w:r>
-      <w:r>
-        <w:t>age Explorer</w:t>
-      </w:r>
-      <w:r>
-        <w:t>”</w:t>
-      </w:r>
-      <w:r>
-        <w:t xml:space="preserve"> and right-click anywhere in the white region. Click “</w:t>
-      </w:r>
-      <w:r>
-        <w:t>I</w:t>
-      </w:r>
-      <w:r>
-        <w:t>mport</w:t>
-      </w:r>
-      <w:r>
-        <w:t>…</w:t>
-      </w:r>
-      <w:r>
-        <w:t>” into the right-click menu.</w:t>
-      </w:r>
-      <w:r>
-        <w:t xml:space="preserve"> Scroll down to </w:t>
-      </w:r>
-      <w:r>
-        <w:t>the “Git” Folder and open it. Click “Projects from Git”, and then “Next”.</w:t>
-      </w:r>
-      <w:r>
-        <w:t xml:space="preserve"> Now click “ Clone URI” and then “Next”</w:t>
-      </w:r>
-      <w:r>
-        <w:t>. Click “Next” 2 more times.</w:t>
-      </w:r>
-      <w:r>
-        <w:t xml:space="preserve"> You should now be on the window titled “Local Destination”</w:t>
-      </w:r>
-      <w:r>
-        <w:t>, Click “Browse” to navigate to where you would like the files stored on your disk.</w:t>
-      </w:r>
-      <w:r>
-        <w:t xml:space="preserve"> Now Click “Import as general project”</w:t>
-      </w:r>
-      <w:r>
-        <w:t>, give the project a name and then click “Finish”</w:t>
+        <w:t xml:space="preserve">You should now have a folder by </w:t>
+      </w:r>
+      <w:r>
+        <w:t xml:space="preserve">the </w:t>
+      </w:r>
+      <w:r>
+        <w:t xml:space="preserve">name you gave to your project. </w:t>
+      </w:r>
+      <w:r>
+        <w:t>Click the arrow beside it to cause the folder to open. There should a folder name</w:t>
+      </w:r>
+      <w:r>
+        <w:t>d “SuperMario”, Click the arrow beside it</w:t>
+      </w:r>
+      <w:r>
+        <w:t>,</w:t>
+      </w:r>
+      <w:r>
+        <w:t xml:space="preserve"> causing the folder to open.</w:t>
+      </w:r>
+      <w:r>
+        <w:t xml:space="preserve"> There should now be a folder called “src” click the arrow beside it to cause the folder to open. There should a folder called “obsticle”, click the arrow beside it to cause it to open.</w:t>
       </w:r>
     </w:p>
     <w:p/>
     <w:p>
-      <w:r>
-        <w:t xml:space="preserve">You should now have a folder by </w:t>
-      </w:r>
-      <w:r>
-        <w:t xml:space="preserve">the </w:t>
-      </w:r>
-      <w:r>
-        <w:t xml:space="preserve">name you gave to your project. </w:t>
-      </w:r>
-      <w:r>
-        <w:t>Click the arrow beside it to cause the folder to open. There should a folder name</w:t>
-      </w:r>
-      <w:r>
-        <w:t>d “SuperMario”, Click the arrow beside it</w:t>
-      </w:r>
-      <w:r>
-        <w:t>,</w:t>
-      </w:r>
       <w:bookmarkStart w:id="0" w:name="_GoBack"/>
       <w:bookmarkEnd w:id="0"/>
-      <w:r>
-        <w:t xml:space="preserve"> causing the folder to open.</w:t>
-      </w:r>
-      <w:r>
-        <w:t xml:space="preserve"> There should now be a folder called “src” click the arrow beside it to cause the folder to open. There should a folder called “obsticle”, click the arrow beside it to cause it to open.</w:t>
-      </w:r>
-    </w:p>
-    <w:p/>
-    <w:p>
       <w:r>
         <w:t>There should a list of java files. Double-Click “Game.java”</w:t>
       </w:r>
@@ -139,6 +266,287 @@
     </w:sectPr>
   </w:body>
 </w:document>
+</file>
+
+<file path=word/numbering.xml><?xml version="1.0" encoding="utf-8"?>
+<w:numbering xmlns:wpc="http://schemas.microsoft.com/office/word/2010/wordprocessingCanvas" xmlns:cx="http://schemas.microsoft.com/office/drawing/2014/chartex" xmlns:cx1="http://schemas.microsoft.com/office/drawing/2015/9/8/chartex" xmlns:cx2="http://schemas.microsoft.com/office/drawing/2015/10/21/chartex" xmlns:cx3="http://schemas.microsoft.com/office/drawing/2016/5/9/chartex" xmlns:cx4="http://schemas.microsoft.com/office/drawing/2016/5/10/chartex" xmlns:cx5="http://schemas.microsoft.com/office/drawing/2016/5/11/chartex" xmlns:cx6="http://schemas.microsoft.com/office/drawing/2016/5/12/chartex" xmlns:cx7="http://schemas.microsoft.com/office/drawing/2016/5/13/chartex" xmlns:cx8="http://schemas.microsoft.com/office/drawing/2016/5/14/chartex" xmlns:mc="http://schemas.openxmlformats.org/markup-compatibility/2006" xmlns:aink="http://schemas.microsoft.com/office/drawing/2016/ink" xmlns:am3d="http://schemas.microsoft.com/office/drawing/2017/model3d" xmlns:o="urn:schemas-microsoft-com:office:office" xmlns:r="http://schemas.openxmlformats.org/officeDocument/2006/relationships" xmlns:m="http://schemas.openxmlformats.org/officeDocument/2006/math" xmlns:v="urn:schemas-microsoft-com:vml" xmlns:wp14="http://schemas.microsoft.com/office/word/2010/wordprocessingDrawing" xmlns:wp="http://schemas.openxmlformats.org/drawingml/2006/wordprocessingDrawing" xmlns:w10="urn:schemas-microsoft-com:office:word" xmlns:w="http://schemas.openxmlformats.org/wordprocessingml/2006/main" xmlns:w14="http://schemas.microsoft.com/office/word/2010/wordml" xmlns:w15="http://schemas.microsoft.com/office/word/2012/wordml" xmlns:w16cid="http://schemas.microsoft.com/office/word/2016/wordml/cid" xmlns:w16se="http://schemas.microsoft.com/office/word/2015/wordml/symex" xmlns:wpg="http://schemas.microsoft.com/office/word/2010/wordprocessingGroup" xmlns:wpi="http://schemas.microsoft.com/office/word/2010/wordprocessingInk" xmlns:wne="http://schemas.microsoft.com/office/word/2006/wordml" xmlns:wps="http://schemas.microsoft.com/office/word/2010/wordprocessingShape" mc:Ignorable="w14 w15 w16se w16cid wp14">
+  <w:abstractNum w:abstractNumId="0" w15:restartNumberingAfterBreak="0">
+    <w:nsid w:val="18D96474"/>
+    <w:multiLevelType w:val="hybridMultilevel"/>
+    <w:tmpl w:val="CAF2573C"/>
+    <w:lvl w:ilvl="0" w:tplc="1009000F">
+      <w:start w:val="1"/>
+      <w:numFmt w:val="decimal"/>
+      <w:lvlText w:val="%1."/>
+      <w:lvlJc w:val="left"/>
+      <w:pPr>
+        <w:ind w:left="720" w:hanging="360"/>
+      </w:pPr>
+      <w:rPr>
+        <w:rFonts w:hint="default"/>
+      </w:rPr>
+    </w:lvl>
+    <w:lvl w:ilvl="1" w:tplc="10090019" w:tentative="1">
+      <w:start w:val="1"/>
+      <w:numFmt w:val="lowerLetter"/>
+      <w:lvlText w:val="%2."/>
+      <w:lvlJc w:val="left"/>
+      <w:pPr>
+        <w:ind w:left="1440" w:hanging="360"/>
+      </w:pPr>
+    </w:lvl>
+    <w:lvl w:ilvl="2" w:tplc="1009001B" w:tentative="1">
+      <w:start w:val="1"/>
+      <w:numFmt w:val="lowerRoman"/>
+      <w:lvlText w:val="%3."/>
+      <w:lvlJc w:val="right"/>
+      <w:pPr>
+        <w:ind w:left="2160" w:hanging="180"/>
+      </w:pPr>
+    </w:lvl>
+    <w:lvl w:ilvl="3" w:tplc="1009000F" w:tentative="1">
+      <w:start w:val="1"/>
+      <w:numFmt w:val="decimal"/>
+      <w:lvlText w:val="%4."/>
+      <w:lvlJc w:val="left"/>
+      <w:pPr>
+        <w:ind w:left="2880" w:hanging="360"/>
+      </w:pPr>
+    </w:lvl>
+    <w:lvl w:ilvl="4" w:tplc="10090019" w:tentative="1">
+      <w:start w:val="1"/>
+      <w:numFmt w:val="lowerLetter"/>
+      <w:lvlText w:val="%5."/>
+      <w:lvlJc w:val="left"/>
+      <w:pPr>
+        <w:ind w:left="3600" w:hanging="360"/>
+      </w:pPr>
+    </w:lvl>
+    <w:lvl w:ilvl="5" w:tplc="1009001B" w:tentative="1">
+      <w:start w:val="1"/>
+      <w:numFmt w:val="lowerRoman"/>
+      <w:lvlText w:val="%6."/>
+      <w:lvlJc w:val="right"/>
+      <w:pPr>
+        <w:ind w:left="4320" w:hanging="180"/>
+      </w:pPr>
+    </w:lvl>
+    <w:lvl w:ilvl="6" w:tplc="1009000F" w:tentative="1">
+      <w:start w:val="1"/>
+      <w:numFmt w:val="decimal"/>
+      <w:lvlText w:val="%7."/>
+      <w:lvlJc w:val="left"/>
+      <w:pPr>
+        <w:ind w:left="5040" w:hanging="360"/>
+      </w:pPr>
+    </w:lvl>
+    <w:lvl w:ilvl="7" w:tplc="10090019" w:tentative="1">
+      <w:start w:val="1"/>
+      <w:numFmt w:val="lowerLetter"/>
+      <w:lvlText w:val="%8."/>
+      <w:lvlJc w:val="left"/>
+      <w:pPr>
+        <w:ind w:left="5760" w:hanging="360"/>
+      </w:pPr>
+    </w:lvl>
+    <w:lvl w:ilvl="8" w:tplc="1009001B" w:tentative="1">
+      <w:start w:val="1"/>
+      <w:numFmt w:val="lowerRoman"/>
+      <w:lvlText w:val="%9."/>
+      <w:lvlJc w:val="right"/>
+      <w:pPr>
+        <w:ind w:left="6480" w:hanging="180"/>
+      </w:pPr>
+    </w:lvl>
+  </w:abstractNum>
+  <w:abstractNum w:abstractNumId="1" w15:restartNumberingAfterBreak="0">
+    <w:nsid w:val="4861052A"/>
+    <w:multiLevelType w:val="hybridMultilevel"/>
+    <w:tmpl w:val="23BC452E"/>
+    <w:lvl w:ilvl="0" w:tplc="1009000F">
+      <w:start w:val="1"/>
+      <w:numFmt w:val="decimal"/>
+      <w:lvlText w:val="%1."/>
+      <w:lvlJc w:val="left"/>
+      <w:pPr>
+        <w:ind w:left="720" w:hanging="360"/>
+      </w:pPr>
+      <w:rPr>
+        <w:rFonts w:hint="default"/>
+      </w:rPr>
+    </w:lvl>
+    <w:lvl w:ilvl="1" w:tplc="10090019" w:tentative="1">
+      <w:start w:val="1"/>
+      <w:numFmt w:val="lowerLetter"/>
+      <w:lvlText w:val="%2."/>
+      <w:lvlJc w:val="left"/>
+      <w:pPr>
+        <w:ind w:left="1440" w:hanging="360"/>
+      </w:pPr>
+    </w:lvl>
+    <w:lvl w:ilvl="2" w:tplc="1009001B" w:tentative="1">
+      <w:start w:val="1"/>
+      <w:numFmt w:val="lowerRoman"/>
+      <w:lvlText w:val="%3."/>
+      <w:lvlJc w:val="right"/>
+      <w:pPr>
+        <w:ind w:left="2160" w:hanging="180"/>
+      </w:pPr>
+    </w:lvl>
+    <w:lvl w:ilvl="3" w:tplc="1009000F" w:tentative="1">
+      <w:start w:val="1"/>
+      <w:numFmt w:val="decimal"/>
+      <w:lvlText w:val="%4."/>
+      <w:lvlJc w:val="left"/>
+      <w:pPr>
+        <w:ind w:left="2880" w:hanging="360"/>
+      </w:pPr>
+    </w:lvl>
+    <w:lvl w:ilvl="4" w:tplc="10090019" w:tentative="1">
+      <w:start w:val="1"/>
+      <w:numFmt w:val="lowerLetter"/>
+      <w:lvlText w:val="%5."/>
+      <w:lvlJc w:val="left"/>
+      <w:pPr>
+        <w:ind w:left="3600" w:hanging="360"/>
+      </w:pPr>
+    </w:lvl>
+    <w:lvl w:ilvl="5" w:tplc="1009001B" w:tentative="1">
+      <w:start w:val="1"/>
+      <w:numFmt w:val="lowerRoman"/>
+      <w:lvlText w:val="%6."/>
+      <w:lvlJc w:val="right"/>
+      <w:pPr>
+        <w:ind w:left="4320" w:hanging="180"/>
+      </w:pPr>
+    </w:lvl>
+    <w:lvl w:ilvl="6" w:tplc="1009000F" w:tentative="1">
+      <w:start w:val="1"/>
+      <w:numFmt w:val="decimal"/>
+      <w:lvlText w:val="%7."/>
+      <w:lvlJc w:val="left"/>
+      <w:pPr>
+        <w:ind w:left="5040" w:hanging="360"/>
+      </w:pPr>
+    </w:lvl>
+    <w:lvl w:ilvl="7" w:tplc="10090019" w:tentative="1">
+      <w:start w:val="1"/>
+      <w:numFmt w:val="lowerLetter"/>
+      <w:lvlText w:val="%8."/>
+      <w:lvlJc w:val="left"/>
+      <w:pPr>
+        <w:ind w:left="5760" w:hanging="360"/>
+      </w:pPr>
+    </w:lvl>
+    <w:lvl w:ilvl="8" w:tplc="1009001B" w:tentative="1">
+      <w:start w:val="1"/>
+      <w:numFmt w:val="lowerRoman"/>
+      <w:lvlText w:val="%9."/>
+      <w:lvlJc w:val="right"/>
+      <w:pPr>
+        <w:ind w:left="6480" w:hanging="180"/>
+      </w:pPr>
+    </w:lvl>
+  </w:abstractNum>
+  <w:abstractNum w:abstractNumId="2" w15:restartNumberingAfterBreak="0">
+    <w:nsid w:val="594B5B5A"/>
+    <w:multiLevelType w:val="hybridMultilevel"/>
+    <w:tmpl w:val="DF9AD746"/>
+    <w:lvl w:ilvl="0" w:tplc="1009000F">
+      <w:start w:val="1"/>
+      <w:numFmt w:val="decimal"/>
+      <w:lvlText w:val="%1."/>
+      <w:lvlJc w:val="left"/>
+      <w:pPr>
+        <w:ind w:left="720" w:hanging="360"/>
+      </w:pPr>
+      <w:rPr>
+        <w:rFonts w:hint="default"/>
+      </w:rPr>
+    </w:lvl>
+    <w:lvl w:ilvl="1" w:tplc="10090019" w:tentative="1">
+      <w:start w:val="1"/>
+      <w:numFmt w:val="lowerLetter"/>
+      <w:lvlText w:val="%2."/>
+      <w:lvlJc w:val="left"/>
+      <w:pPr>
+        <w:ind w:left="1440" w:hanging="360"/>
+      </w:pPr>
+    </w:lvl>
+    <w:lvl w:ilvl="2" w:tplc="1009001B" w:tentative="1">
+      <w:start w:val="1"/>
+      <w:numFmt w:val="lowerRoman"/>
+      <w:lvlText w:val="%3."/>
+      <w:lvlJc w:val="right"/>
+      <w:pPr>
+        <w:ind w:left="2160" w:hanging="180"/>
+      </w:pPr>
+    </w:lvl>
+    <w:lvl w:ilvl="3" w:tplc="1009000F" w:tentative="1">
+      <w:start w:val="1"/>
+      <w:numFmt w:val="decimal"/>
+      <w:lvlText w:val="%4."/>
+      <w:lvlJc w:val="left"/>
+      <w:pPr>
+        <w:ind w:left="2880" w:hanging="360"/>
+      </w:pPr>
+    </w:lvl>
+    <w:lvl w:ilvl="4" w:tplc="10090019" w:tentative="1">
+      <w:start w:val="1"/>
+      <w:numFmt w:val="lowerLetter"/>
+      <w:lvlText w:val="%5."/>
+      <w:lvlJc w:val="left"/>
+      <w:pPr>
+        <w:ind w:left="3600" w:hanging="360"/>
+      </w:pPr>
+    </w:lvl>
+    <w:lvl w:ilvl="5" w:tplc="1009001B" w:tentative="1">
+      <w:start w:val="1"/>
+      <w:numFmt w:val="lowerRoman"/>
+      <w:lvlText w:val="%6."/>
+      <w:lvlJc w:val="right"/>
+      <w:pPr>
+        <w:ind w:left="4320" w:hanging="180"/>
+      </w:pPr>
+    </w:lvl>
+    <w:lvl w:ilvl="6" w:tplc="1009000F" w:tentative="1">
+      <w:start w:val="1"/>
+      <w:numFmt w:val="decimal"/>
+      <w:lvlText w:val="%7."/>
+      <w:lvlJc w:val="left"/>
+      <w:pPr>
+        <w:ind w:left="5040" w:hanging="360"/>
+      </w:pPr>
+    </w:lvl>
+    <w:lvl w:ilvl="7" w:tplc="10090019" w:tentative="1">
+      <w:start w:val="1"/>
+      <w:numFmt w:val="lowerLetter"/>
+      <w:lvlText w:val="%8."/>
+      <w:lvlJc w:val="left"/>
+      <w:pPr>
+        <w:ind w:left="5760" w:hanging="360"/>
+      </w:pPr>
+    </w:lvl>
+    <w:lvl w:ilvl="8" w:tplc="1009001B" w:tentative="1">
+      <w:start w:val="1"/>
+      <w:numFmt w:val="lowerRoman"/>
+      <w:lvlText w:val="%9."/>
+      <w:lvlJc w:val="right"/>
+      <w:pPr>
+        <w:ind w:left="6480" w:hanging="180"/>
+      </w:pPr>
+    </w:lvl>
+  </w:abstractNum>
+  <w:num w:numId="1">
+    <w:abstractNumId w:val="0"/>
+  </w:num>
+  <w:num w:numId="2">
+    <w:abstractNumId w:val="2"/>
+  </w:num>
+  <w:num w:numId="3">
+    <w:abstractNumId w:val="1"/>
+  </w:num>
+</w:numbering>
 </file>
 
 <file path=word/styles.xml><?xml version="1.0" encoding="utf-8"?>
@@ -586,6 +994,17 @@
       <w:shd w:val="clear" w:color="auto" w:fill="E1DFDD"/>
     </w:rPr>
   </w:style>
+  <w:style w:type="paragraph" w:styleId="ListParagraph">
+    <w:name w:val="List Paragraph"/>
+    <w:basedOn w:val="Normal"/>
+    <w:uiPriority w:val="34"/>
+    <w:qFormat/>
+    <w:rsid w:val="00B24FE5"/>
+    <w:pPr>
+      <w:ind w:left="720"/>
+      <w:contextualSpacing/>
+    </w:pPr>
+  </w:style>
 </w:styles>
 </file>
 

</xml_diff>